<commit_message>
report version 2 - with feedback
</commit_message>
<xml_diff>
--- a/Week_8/ResearchReportProgress/Final report group 2 - with feedback - edited.docx
+++ b/Week_8/ResearchReportProgress/Final report group 2 - with feedback - edited.docx
@@ -276,7 +276,7 @@
               </mc:Choice>
               <mc:Fallback>
                 <w:pict>
-                  <v:group w14:anchorId="0B7F0B7C" id="Group 149" o:spid="_x0000_s1026" style="position:absolute;margin-left:0;margin-top:0;width:8in;height:95.7pt;z-index:251662336;mso-width-percent:941;mso-height-percent:121;mso-top-percent:23;mso-position-horizontal:center;mso-position-horizontal-relative:page;mso-position-vertical-relative:page;mso-width-percent:941;mso-height-percent:121;mso-top-percent:23" coordorigin="" coordsize="73152,12161" o:gfxdata="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">
+                  <v:group w14:anchorId="32892FE3" id="Group 149" o:spid="_x0000_s1026" style="position:absolute;margin-left:0;margin-top:0;width:8in;height:95.7pt;z-index:251662336;mso-width-percent:941;mso-height-percent:121;mso-top-percent:23;mso-position-horizontal:center;mso-position-horizontal-relative:page;mso-position-vertical-relative:page;mso-width-percent:941;mso-height-percent:121;mso-top-percent:23" coordorigin="" coordsize="73152,12161" o:gfxdata="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">
                     <v:shape id="Rectangle 51" o:spid="_x0000_s1027" style="position:absolute;width:73152;height:11303;visibility:visible;mso-wrap-style:square;v-text-anchor:middle" coordsize="7312660,1129665" o:gfxdata="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" path="m,l7312660,r,1129665l3619500,733425,,1091565,,xe" fillcolor="#5b9bd5 [3204]" stroked="f" strokeweight="1pt">
                       <v:stroke joinstyle="miter"/>
                       <v:path arrowok="t" o:connecttype="custom" o:connectlocs="0,0;7315200,0;7315200,1130373;3620757,733885;0,1092249;0,0" o:connectangles="0,0,0,0,0,0"/>
@@ -602,25 +602,7 @@
                               <w:sz w:val="28"/>
                               <w:szCs w:val="28"/>
                             </w:rPr>
-                            <w:t xml:space="preserve">572481 - </w:t>
-                          </w:r>
-                          <w:proofErr w:type="spellStart"/>
-                          <w:r>
-                            <w:rPr>
-                              <w:color w:val="595959" w:themeColor="text1" w:themeTint="A6"/>
-                              <w:sz w:val="28"/>
-                              <w:szCs w:val="28"/>
-                            </w:rPr>
-                            <w:t>Adu</w:t>
-                          </w:r>
-                          <w:proofErr w:type="spellEnd"/>
-                          <w:r>
-                            <w:rPr>
-                              <w:color w:val="595959" w:themeColor="text1" w:themeTint="A6"/>
-                              <w:sz w:val="28"/>
-                              <w:szCs w:val="28"/>
-                            </w:rPr>
-                            <w:t>, Stephen</w:t>
+                            <w:t>572481 - Adu, Stephen</w:t>
                           </w:r>
                         </w:p>
                         <w:p>
@@ -639,36 +621,8 @@
                               <w:sz w:val="28"/>
                               <w:szCs w:val="28"/>
                             </w:rPr>
-                            <w:t xml:space="preserve">570027- </w:t>
+                            <w:t>570027- Andreicha, Semida</w:t>
                           </w:r>
-                          <w:proofErr w:type="spellStart"/>
-                          <w:r>
-                            <w:rPr>
-                              <w:color w:val="595959" w:themeColor="text1" w:themeTint="A6"/>
-                              <w:sz w:val="28"/>
-                              <w:szCs w:val="28"/>
-                            </w:rPr>
-                            <w:t>Andreicha</w:t>
-                          </w:r>
-                          <w:proofErr w:type="spellEnd"/>
-                          <w:r>
-                            <w:rPr>
-                              <w:color w:val="595959" w:themeColor="text1" w:themeTint="A6"/>
-                              <w:sz w:val="28"/>
-                              <w:szCs w:val="28"/>
-                            </w:rPr>
-                            <w:t xml:space="preserve">, </w:t>
-                          </w:r>
-                          <w:proofErr w:type="spellStart"/>
-                          <w:r>
-                            <w:rPr>
-                              <w:color w:val="595959" w:themeColor="text1" w:themeTint="A6"/>
-                              <w:sz w:val="28"/>
-                              <w:szCs w:val="28"/>
-                            </w:rPr>
-                            <w:t>Semida</w:t>
-                          </w:r>
-                          <w:proofErr w:type="spellEnd"/>
                         </w:p>
                         <w:p>
                           <w:pPr>
@@ -764,45 +718,14 @@
                               <w:dataBinding w:prefixMappings="xmlns:ns0='http://schemas.microsoft.com/office/2006/coverPageProps' " w:xpath="/ns0:CoverPageProperties[1]/ns0:CompanyEmail[1]" w:storeItemID="{55AF091B-3C7A-41E3-B477-F2FDAA23CFDA}"/>
                               <w:text/>
                             </w:sdtPr>
+                            <w:sdtEndPr/>
                             <w:sdtContent>
                               <w:r>
                                 <w:rPr>
                                   <w:rFonts w:eastAsiaTheme="minorHAnsi"/>
                                   <w:lang w:val="en-CA"/>
                                 </w:rPr>
-                                <w:t xml:space="preserve">With the assistance of Harald </w:t>
-                              </w:r>
-                              <w:proofErr w:type="spellStart"/>
-                              <w:r>
-                                <w:rPr>
-                                  <w:rFonts w:eastAsiaTheme="minorHAnsi"/>
-                                  <w:lang w:val="en-CA"/>
-                                </w:rPr>
-                                <w:t>Drillenburg</w:t>
-                              </w:r>
-                              <w:proofErr w:type="spellEnd"/>
-                              <w:r>
-                                <w:rPr>
-                                  <w:rFonts w:eastAsiaTheme="minorHAnsi"/>
-                                  <w:lang w:val="en-CA"/>
-                                </w:rPr>
-                                <w:t xml:space="preserve"> and </w:t>
-                              </w:r>
-                              <w:proofErr w:type="spellStart"/>
-                              <w:r>
-                                <w:rPr>
-                                  <w:rFonts w:eastAsiaTheme="minorHAnsi"/>
-                                  <w:lang w:val="en-CA"/>
-                                </w:rPr>
-                                <w:t>Koos</w:t>
-                              </w:r>
-                              <w:proofErr w:type="spellEnd"/>
-                              <w:r>
-                                <w:rPr>
-                                  <w:rFonts w:eastAsiaTheme="minorHAnsi"/>
-                                  <w:lang w:val="en-CA"/>
-                                </w:rPr>
-                                <w:t xml:space="preserve"> van Tubergen</w:t>
+                                <w:t>With the assistance of Harald Drillenburg and Koos van Tubergen</w:t>
                               </w:r>
                             </w:sdtContent>
                           </w:sdt>
@@ -911,6 +834,7 @@
                                     <w:dataBinding w:prefixMappings="xmlns:ns0='http://purl.org/dc/elements/1.1/' xmlns:ns1='http://schemas.openxmlformats.org/package/2006/metadata/core-properties' " w:xpath="/ns1:coreProperties[1]/ns0:title[1]" w:storeItemID="{6C3C8BC8-F283-45AE-878A-BAB7291924A1}"/>
                                     <w:text w:multiLine="1"/>
                                   </w:sdtPr>
+                                  <w:sdtEndPr/>
                                   <w:sdtContent>
                                     <w:r>
                                       <w:rPr>
@@ -928,16 +852,7 @@
                                         <w:sz w:val="64"/>
                                         <w:szCs w:val="64"/>
                                       </w:rPr>
-                                      <w:t xml:space="preserve">– FEEDBACK VERSION </w:t>
-                                    </w:r>
-                                    <w:r>
-                                      <w:rPr>
-                                        <w:caps/>
-                                        <w:color w:val="5B9BD5" w:themeColor="accent1"/>
-                                        <w:sz w:val="64"/>
-                                        <w:szCs w:val="64"/>
-                                      </w:rPr>
-                                      <w:t>1</w:t>
+                                      <w:t xml:space="preserve"> – feedback version 2</w:t>
                                     </w:r>
                                   </w:sdtContent>
                                 </w:sdt>
@@ -1016,11 +931,7 @@
               </mc:Choice>
               <mc:Fallback>
                 <w:pict>
-                  <v:shapetype w14:anchorId="3BD3B587" id="_x0000_t202" coordsize="21600,21600" o:spt="202" path="m,l,21600r21600,l21600,xe">
-                    <v:stroke joinstyle="miter"/>
-                    <v:path gradientshapeok="t" o:connecttype="rect"/>
-                  </v:shapetype>
-                  <v:shape id="Text Box 154" o:spid="_x0000_s1027" type="#_x0000_t202" style="position:absolute;left:0;text-align:left;margin-left:0;margin-top:219.6pt;width:8in;height:186.75pt;z-index:251659264;visibility:visible;mso-wrap-style:square;mso-width-percent:941;mso-height-percent:0;mso-wrap-distance-left:9pt;mso-wrap-distance-top:0;mso-wrap-distance-right:9pt;mso-wrap-distance-bottom:0;mso-position-horizontal:center;mso-position-horizontal-relative:margin;mso-position-vertical:absolute;mso-position-vertical-relative:page;mso-width-percent:941;mso-height-percent:0;mso-width-relative:page;mso-height-relative:page;v-text-anchor:bottom" o:gfxdata="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" filled="f" stroked="f" strokeweight=".5pt">
+                  <v:shape w14:anchorId="3BD3B587" id="Text Box 154" o:spid="_x0000_s1027" type="#_x0000_t202" style="position:absolute;left:0;text-align:left;margin-left:0;margin-top:219.6pt;width:8in;height:186.75pt;z-index:251659264;visibility:visible;mso-wrap-style:square;mso-width-percent:941;mso-height-percent:0;mso-wrap-distance-left:9pt;mso-wrap-distance-top:0;mso-wrap-distance-right:9pt;mso-wrap-distance-bottom:0;mso-position-horizontal:center;mso-position-horizontal-relative:margin;mso-position-vertical:absolute;mso-position-vertical-relative:page;mso-width-percent:941;mso-height-percent:0;mso-width-relative:page;mso-height-relative:page;v-text-anchor:bottom" o:gfxdata="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" filled="f" stroked="f" strokeweight=".5pt">
                     <v:textbox inset="126pt,0,54pt,0">
                       <w:txbxContent>
                         <w:p>
@@ -1046,6 +957,7 @@
                               <w:dataBinding w:prefixMappings="xmlns:ns0='http://purl.org/dc/elements/1.1/' xmlns:ns1='http://schemas.openxmlformats.org/package/2006/metadata/core-properties' " w:xpath="/ns1:coreProperties[1]/ns0:title[1]" w:storeItemID="{6C3C8BC8-F283-45AE-878A-BAB7291924A1}"/>
                               <w:text w:multiLine="1"/>
                             </w:sdtPr>
+                            <w:sdtEndPr/>
                             <w:sdtContent>
                               <w:r>
                                 <w:rPr>
@@ -1063,16 +975,7 @@
                                   <w:sz w:val="64"/>
                                   <w:szCs w:val="64"/>
                                 </w:rPr>
-                                <w:t xml:space="preserve">– FEEDBACK VERSION </w:t>
-                              </w:r>
-                              <w:r>
-                                <w:rPr>
-                                  <w:caps/>
-                                  <w:color w:val="5B9BD5" w:themeColor="accent1"/>
-                                  <w:sz w:val="64"/>
-                                  <w:szCs w:val="64"/>
-                                </w:rPr>
-                                <w:t>1</w:t>
+                                <w:t xml:space="preserve"> – feedback version 2</w:t>
                               </w:r>
                             </w:sdtContent>
                           </w:sdt>
@@ -1336,6 +1239,7 @@
                             <w:dataBinding w:prefixMappings="xmlns:ns0='http://schemas.microsoft.com/office/2006/coverPageProps' " w:xpath="/ns0:CoverPageProperties[1]/ns0:Abstract[1]" w:storeItemID="{55AF091B-3C7A-41E3-B477-F2FDAA23CFDA}"/>
                             <w:text w:multiLine="1"/>
                           </w:sdtPr>
+                          <w:sdtEndPr/>
                           <w:sdtContent>
                             <w:p>
                               <w:pPr>
@@ -2855,7 +2759,6 @@
         <w:rPr>
           <w:lang w:val="en-GB"/>
         </w:rPr>
-        <w:lastRenderedPageBreak/>
         <w:t>Introduction</w:t>
       </w:r>
       <w:bookmarkEnd w:id="0"/>
@@ -3071,17 +2974,132 @@
           <w:lang w:val="en-GB"/>
         </w:rPr>
       </w:pPr>
-      <w:r>
-        <w:rPr>
-          <w:lang w:val="en-GB"/>
-        </w:rPr>
-        <w:t>The purpose of this project is to work towards a possible solution of a problem taken from an existing ecological system, Oostvaardersplassen. Based on a mathematical model</w:t>
-      </w:r>
-      <w:r>
-        <w:rPr>
-          <w:lang w:val="en-GB"/>
-        </w:rPr>
-        <w:t>,</w:t>
+      <w:commentRangeStart w:id="3"/>
+      <w:r>
+        <w:rPr>
+          <w:lang w:val="en-GB"/>
+        </w:rPr>
+        <w:t xml:space="preserve">The </w:t>
+      </w:r>
+      <w:r>
+        <w:rPr>
+          <w:lang w:val="en-GB"/>
+        </w:rPr>
+        <w:t>intention</w:t>
+      </w:r>
+      <w:r>
+        <w:rPr>
+          <w:lang w:val="en-GB"/>
+        </w:rPr>
+        <w:t xml:space="preserve"> of this </w:t>
+      </w:r>
+      <w:r>
+        <w:rPr>
+          <w:lang w:val="en-GB"/>
+        </w:rPr>
+        <w:t>paper</w:t>
+      </w:r>
+      <w:r>
+        <w:rPr>
+          <w:lang w:val="en-GB"/>
+        </w:rPr>
+        <w:t xml:space="preserve"> is to work towards a possible solution of a problem</w:t>
+      </w:r>
+      <w:r>
+        <w:rPr>
+          <w:lang w:val="en-GB"/>
+        </w:rPr>
+        <w:t>, which has been</w:t>
+      </w:r>
+      <w:r>
+        <w:rPr>
+          <w:lang w:val="en-GB"/>
+        </w:rPr>
+        <w:t xml:space="preserve"> taken from an existing ecological system, Oostvaardersplassen. </w:t>
+      </w:r>
+      <w:r>
+        <w:rPr>
+          <w:lang w:val="en-GB"/>
+        </w:rPr>
+        <w:t>The solution will be implemented based on a</w:t>
+      </w:r>
+      <w:r>
+        <w:rPr>
+          <w:lang w:val="en-GB"/>
+        </w:rPr>
+        <w:t xml:space="preserve"> mathematical model</w:t>
+      </w:r>
+      <w:r>
+        <w:rPr>
+          <w:lang w:val="en-GB"/>
+        </w:rPr>
+        <w:t xml:space="preserve"> on a</w:t>
+      </w:r>
+      <w:r>
+        <w:rPr>
+          <w:lang w:val="en-GB"/>
+        </w:rPr>
+        <w:t xml:space="preserve"> system</w:t>
+      </w:r>
+      <w:r>
+        <w:rPr>
+          <w:lang w:val="en-GB"/>
+        </w:rPr>
+        <w:t xml:space="preserve">, resulting in </w:t>
+      </w:r>
+      <w:r>
+        <w:rPr>
+          <w:lang w:val="en-GB"/>
+        </w:rPr>
+        <w:t>application</w:t>
+      </w:r>
+      <w:r>
+        <w:rPr>
+          <w:lang w:val="en-GB"/>
+        </w:rPr>
+        <w:t xml:space="preserve"> which</w:t>
+      </w:r>
+      <w:r>
+        <w:rPr>
+          <w:lang w:val="en-GB"/>
+        </w:rPr>
+        <w:t xml:space="preserve"> will be the one</w:t>
+      </w:r>
+      <w:r>
+        <w:rPr>
+          <w:lang w:val="en-GB"/>
+        </w:rPr>
+        <w:t xml:space="preserve"> doing the number c</w:t>
+      </w:r>
+      <w:r>
+        <w:rPr>
+          <w:lang w:val="en-GB"/>
+        </w:rPr>
+        <w:t>alculations</w:t>
+      </w:r>
+      <w:r>
+        <w:rPr>
+          <w:lang w:val="en-GB"/>
+        </w:rPr>
+        <w:t xml:space="preserve">. </w:t>
+      </w:r>
+      <w:r>
+        <w:rPr>
+          <w:lang w:val="en-GB"/>
+        </w:rPr>
+        <w:t>The outcome of the application will be</w:t>
+      </w:r>
+      <w:r>
+        <w:rPr>
+          <w:lang w:val="en-GB"/>
+        </w:rPr>
+        <w:t xml:space="preserve"> graphical illustrat</w:t>
+      </w:r>
+      <w:r>
+        <w:rPr>
+          <w:lang w:val="en-GB"/>
+        </w:rPr>
+        <w:t>ed, and will hold</w:t>
       </w:r>
       <w:r>
         <w:rPr>
@@ -3093,49 +3111,15 @@
         <w:rPr>
           <w:lang w:val="en-GB"/>
         </w:rPr>
-        <w:t xml:space="preserve">the system </w:t>
-      </w:r>
-      <w:r>
-        <w:rPr>
-          <w:lang w:val="en-GB"/>
-        </w:rPr>
-        <w:t xml:space="preserve">for the </w:t>
-      </w:r>
-      <w:r>
-        <w:rPr>
-          <w:lang w:val="en-GB"/>
-        </w:rPr>
-        <w:t>application</w:t>
-      </w:r>
-      <w:r>
-        <w:rPr>
-          <w:lang w:val="en-GB"/>
-        </w:rPr>
-        <w:t xml:space="preserve"> will be the one</w:t>
-      </w:r>
-      <w:r>
-        <w:rPr>
-          <w:lang w:val="en-GB"/>
-        </w:rPr>
-        <w:t xml:space="preserve"> doing the number c</w:t>
-      </w:r>
-      <w:r>
-        <w:rPr>
-          <w:lang w:val="en-GB"/>
-        </w:rPr>
-        <w:t>alculations</w:t>
-      </w:r>
-      <w:r>
-        <w:rPr>
-          <w:lang w:val="en-GB"/>
-        </w:rPr>
-        <w:t xml:space="preserve">. This will then result in a graphical illustration of </w:t>
-      </w:r>
-      <w:r>
-        <w:rPr>
-          <w:lang w:val="en-GB"/>
-        </w:rPr>
         <w:t>the predicted effects of the proposed measures on the ecosystem.</w:t>
+      </w:r>
+      <w:commentRangeEnd w:id="3"/>
+      <w:r>
+        <w:rPr>
+          <w:rStyle w:val="CommentReference"/>
+          <w:lang w:val="en-GB"/>
+        </w:rPr>
+        <w:commentReference w:id="3"/>
       </w:r>
     </w:p>
     <w:p>
@@ -3172,14 +3156,14 @@
           <w:lang w:val="en-GB"/>
         </w:rPr>
       </w:pPr>
-      <w:bookmarkStart w:id="3" w:name="_Toc471726915"/>
+      <w:bookmarkStart w:id="4" w:name="_Toc471726915"/>
       <w:r>
         <w:rPr>
           <w:lang w:val="en-GB"/>
         </w:rPr>
         <w:t>Central research question and sub-questions</w:t>
       </w:r>
-      <w:bookmarkEnd w:id="3"/>
+      <w:bookmarkEnd w:id="4"/>
     </w:p>
     <w:p>
       <w:pPr>
@@ -3189,7 +3173,7 @@
           <w:lang w:val="en-GB"/>
         </w:rPr>
       </w:pPr>
-      <w:bookmarkStart w:id="4" w:name="_Toc471726916"/>
+      <w:bookmarkStart w:id="5" w:name="_Toc471726916"/>
       <w:r>
         <w:rPr>
           <w:lang w:val="en-GB"/>
@@ -3202,7 +3186,7 @@
         </w:rPr>
         <w:t>Research question</w:t>
       </w:r>
-      <w:bookmarkEnd w:id="4"/>
+      <w:bookmarkEnd w:id="5"/>
     </w:p>
     <w:p>
       <w:pPr>
@@ -3236,18 +3220,26 @@
           <w:lang w:val="en-GB"/>
         </w:rPr>
       </w:pPr>
-      <w:r>
-        <w:rPr>
-          <w:lang w:val="en-GB"/>
-        </w:rPr>
-        <w:t xml:space="preserve">Main Research Question of the project: </w:t>
-      </w:r>
-      <w:r>
-        <w:rPr>
-          <w:color w:val="FF0000"/>
-          <w:lang w:val="en-GB"/>
-        </w:rPr>
-        <w:t>This is the programme level</w:t>
+      <w:commentRangeStart w:id="6"/>
+      <w:r>
+        <w:rPr>
+          <w:lang w:val="en-GB"/>
+        </w:rPr>
+        <w:t>Main Re</w:t>
+      </w:r>
+      <w:r>
+        <w:rPr>
+          <w:lang w:val="en-GB"/>
+        </w:rPr>
+        <w:t>search Question of the project at the programme level is:</w:t>
+      </w:r>
+      <w:commentRangeEnd w:id="6"/>
+      <w:r>
+        <w:rPr>
+          <w:rStyle w:val="CommentReference"/>
+          <w:lang w:val="en-GB"/>
+        </w:rPr>
+        <w:commentReference w:id="6"/>
       </w:r>
     </w:p>
     <w:p>
@@ -3278,6 +3270,13 @@
           <w:lang w:val="en-GB"/>
         </w:rPr>
       </w:pPr>
+      <w:commentRangeStart w:id="7"/>
+      <w:r>
+        <w:rPr>
+          <w:lang w:val="en-GB"/>
+        </w:rPr>
+        <w:t xml:space="preserve">The </w:t>
+      </w:r>
       <w:r>
         <w:rPr>
           <w:lang w:val="en-GB"/>
@@ -3288,26 +3287,39 @@
         <w:rPr>
           <w:lang w:val="en-GB"/>
         </w:rPr>
-        <w:t>, based on the competition between the herbivores</w:t>
-      </w:r>
-      <w:r>
-        <w:rPr>
-          <w:lang w:val="en-GB"/>
-        </w:rPr>
-        <w:t xml:space="preserve">: </w:t>
-      </w:r>
-      <w:r>
-        <w:rPr>
-          <w:lang w:val="en-GB"/>
-        </w:rPr>
-        <w:t xml:space="preserve"> </w:t>
-      </w:r>
-      <w:r>
-        <w:rPr>
-          <w:color w:val="FF0000"/>
-          <w:lang w:val="en-GB"/>
-        </w:rPr>
-        <w:t>And this is the project level, derived from the programme.</w:t>
+        <w:t>, project level</w:t>
+      </w:r>
+      <w:r>
+        <w:rPr>
+          <w:lang w:val="en-GB"/>
+        </w:rPr>
+        <w:t>,</w:t>
+      </w:r>
+      <w:r>
+        <w:rPr>
+          <w:lang w:val="en-GB"/>
+        </w:rPr>
+        <w:t xml:space="preserve"> derives from the programme research question,</w:t>
+      </w:r>
+      <w:r>
+        <w:rPr>
+          <w:lang w:val="en-GB"/>
+        </w:rPr>
+        <w:t xml:space="preserve"> based on the competition between the herbivores</w:t>
+      </w:r>
+      <w:r>
+        <w:rPr>
+          <w:lang w:val="en-GB"/>
+        </w:rPr>
+        <w:t>:</w:t>
+      </w:r>
+      <w:commentRangeEnd w:id="7"/>
+      <w:r>
+        <w:rPr>
+          <w:rStyle w:val="CommentReference"/>
+          <w:lang w:val="en-GB"/>
+        </w:rPr>
+        <w:commentReference w:id="7"/>
       </w:r>
     </w:p>
     <w:p>
@@ -3351,12 +3363,11 @@
           <w:lang w:val="en-GB"/>
         </w:rPr>
       </w:pPr>
-      <w:bookmarkStart w:id="5" w:name="_Toc471726917"/>
-      <w:r>
-        <w:rPr>
-          <w:lang w:val="en-GB"/>
-        </w:rPr>
-        <w:lastRenderedPageBreak/>
+      <w:bookmarkStart w:id="8" w:name="_Toc471726917"/>
+      <w:r>
+        <w:rPr>
+          <w:lang w:val="en-GB"/>
+        </w:rPr>
         <w:t xml:space="preserve">2.2 </w:t>
       </w:r>
       <w:r>
@@ -3365,7 +3376,7 @@
         </w:rPr>
         <w:t>Research sub-questions</w:t>
       </w:r>
-      <w:bookmarkEnd w:id="5"/>
+      <w:bookmarkEnd w:id="8"/>
     </w:p>
     <w:p>
       <w:pPr>
@@ -3524,15 +3535,15 @@
           <w:lang w:val="en-GB"/>
         </w:rPr>
       </w:pPr>
-      <w:bookmarkStart w:id="6" w:name="_Toc471726918"/>
+      <w:bookmarkStart w:id="9" w:name="_Toc471726918"/>
       <w:r>
         <w:rPr>
           <w:lang w:val="en-GB"/>
         </w:rPr>
         <w:t>Research Methodology</w:t>
       </w:r>
-      <w:bookmarkStart w:id="7" w:name="_Toc466822429"/>
-      <w:bookmarkEnd w:id="6"/>
+      <w:bookmarkStart w:id="10" w:name="_Toc466822429"/>
+      <w:bookmarkEnd w:id="9"/>
     </w:p>
     <w:p>
       <w:pPr>
@@ -3544,8 +3555,8 @@
           <w:lang w:val="en-GB"/>
         </w:rPr>
       </w:pPr>
-      <w:bookmarkStart w:id="8" w:name="_Toc466822430"/>
-      <w:bookmarkEnd w:id="7"/>
+      <w:bookmarkStart w:id="11" w:name="_Toc466822430"/>
+      <w:bookmarkEnd w:id="10"/>
       <w:r>
         <w:rPr>
           <w:color w:val="FF0000"/>
@@ -3572,7 +3583,25 @@
           <w:color w:val="FF0000"/>
           <w:lang w:val="en-GB"/>
         </w:rPr>
-        <w:t>This chapter is about methodology. So here you need to explain how you are going to answer the subquestions and the main question, and after that the programme question. In the current text, you add in a lot of results. Only explain the way you did it, no outcomes here.</w:t>
+        <w:t xml:space="preserve">This chapter is about methodology. So here you need to </w:t>
+      </w:r>
+      <w:r>
+        <w:rPr>
+          <w:b/>
+          <w:i/>
+          <w:color w:val="FF0000"/>
+          <w:sz w:val="32"/>
+          <w:u w:val="single"/>
+          <w:lang w:val="en-GB"/>
+        </w:rPr>
+        <w:t>explain how you are going to answer the subquestions and the main question, and after that the programme question</w:t>
+      </w:r>
+      <w:r>
+        <w:rPr>
+          <w:color w:val="FF0000"/>
+          <w:lang w:val="en-GB"/>
+        </w:rPr>
+        <w:t>. In the current text, you add in a lot of results. Only explain the way you did it, no outcomes here.</w:t>
       </w:r>
     </w:p>
     <w:p>
@@ -3621,6 +3650,33 @@
           <w:lang w:val="en-GB"/>
         </w:rPr>
       </w:pPr>
+      <w:commentRangeStart w:id="12"/>
+      <w:r>
+        <w:rPr>
+          <w:lang w:val="en-GB"/>
+        </w:rPr>
+        <w:t>In order to answer the main research question for this programme, this research paper will start by focusing on answering the</w:t>
+      </w:r>
+      <w:r>
+        <w:rPr>
+          <w:lang w:val="en-GB"/>
+        </w:rPr>
+        <w:t xml:space="preserve"> </w:t>
+      </w:r>
+      <w:r>
+        <w:rPr>
+          <w:lang w:val="en-GB"/>
+        </w:rPr>
+        <w:t xml:space="preserve">research sub-questions of this project. Then will attempt to answer the research question of this paper, which subsequently will lead to an answer to the programme research question. </w:t>
+      </w:r>
+      <w:commentRangeEnd w:id="12"/>
+      <w:r>
+        <w:rPr>
+          <w:rStyle w:val="CommentReference"/>
+          <w:lang w:val="en-GB"/>
+        </w:rPr>
+        <w:commentReference w:id="12"/>
+      </w:r>
       <w:r>
         <w:rPr>
           <w:lang w:val="en-GB"/>
@@ -3637,62 +3693,41 @@
         <w:rPr>
           <w:lang w:val="en-GB"/>
         </w:rPr>
-        <w:t xml:space="preserve"> equation based on the data, the research will then attempt to provide an accurate prediction based on fluctuating data. The </w:t>
-      </w:r>
-      <w:r>
-        <w:rPr>
-          <w:b/>
-          <w:bCs/>
-          <w:lang w:val="en-GB"/>
-        </w:rPr>
-        <w:t xml:space="preserve">Data collection </w:t>
-      </w:r>
-      <w:r>
-        <w:rPr>
-          <w:lang w:val="en-GB"/>
-        </w:rPr>
-        <w:t>is based on the information found on the Website of Oostvaardersplassen</w:t>
-      </w:r>
-      <w:r>
-        <w:rPr>
-          <w:vertAlign w:val="superscript"/>
-          <w:lang w:val="en-GB"/>
-        </w:rPr>
-        <w:t>1.1</w:t>
-      </w:r>
-      <w:r>
-        <w:rPr>
-          <w:lang w:val="en-GB"/>
-        </w:rPr>
-        <w:t xml:space="preserve"> (Startpagina Staatsbosbeheer. Het zit in onze natuur. n.d.)</w:t>
-      </w:r>
-      <w:r>
-        <w:rPr>
-          <w:lang w:val="en-GB"/>
-        </w:rPr>
-        <w:t>, which is related to the numbers of herbivores and geese during different seasons, the amount of grass they eat,</w:t>
-      </w:r>
-      <w:r>
-        <w:rPr>
-          <w:lang w:val="en-GB"/>
-        </w:rPr>
-        <w:t xml:space="preserve"> birth rate,</w:t>
-      </w:r>
-      <w:r>
-        <w:rPr>
-          <w:lang w:val="en-GB"/>
-        </w:rPr>
-        <w:t xml:space="preserve"> death rate and any other related data.  </w:t>
-      </w:r>
-    </w:p>
-    <w:p>
-      <w:pPr>
-        <w:pStyle w:val="ListParagraph"/>
-        <w:ind w:left="284"/>
-        <w:rPr>
-          <w:lang w:val="en-GB"/>
-        </w:rPr>
-      </w:pPr>
+        <w:t xml:space="preserve"> equation based on the data, the research will then attempt </w:t>
+      </w:r>
+      <w:commentRangeStart w:id="13"/>
+      <w:r>
+        <w:rPr>
+          <w:lang w:val="en-GB"/>
+        </w:rPr>
+        <w:t>to provide an</w:t>
+      </w:r>
+      <w:r>
+        <w:rPr>
+          <w:lang w:val="en-GB"/>
+        </w:rPr>
+        <w:t xml:space="preserve"> application which has as an </w:t>
+      </w:r>
+      <w:commentRangeEnd w:id="13"/>
+      <w:r>
+        <w:rPr>
+          <w:rStyle w:val="CommentReference"/>
+          <w:lang w:val="en-GB"/>
+        </w:rPr>
+        <w:commentReference w:id="13"/>
+      </w:r>
+      <w:r>
+        <w:rPr>
+          <w:lang w:val="en-GB"/>
+        </w:rPr>
+        <w:t>outcome</w:t>
+      </w:r>
+      <w:r>
+        <w:rPr>
+          <w:lang w:val="en-GB"/>
+        </w:rPr>
+        <w:t xml:space="preserve"> accurate prediction based on fluctuating data.</w:t>
+      </w:r>
     </w:p>
     <w:p>
       <w:pPr>
@@ -3703,91 +3738,6 @@
           <w:lang w:val="en-GB"/>
         </w:rPr>
       </w:pPr>
-      <w:r>
-        <w:rPr>
-          <w:lang w:val="en-GB"/>
-        </w:rPr>
-        <w:t xml:space="preserve">The </w:t>
-      </w:r>
-      <w:r>
-        <w:rPr>
-          <w:b/>
-          <w:bCs/>
-          <w:lang w:val="en-GB"/>
-        </w:rPr>
-        <w:t>Equation research</w:t>
-      </w:r>
-      <w:r>
-        <w:rPr>
-          <w:lang w:val="en-GB"/>
-        </w:rPr>
-        <w:t xml:space="preserve"> is mostly focused on the equations of the grass growth. The research conducted to find </w:t>
-      </w:r>
-      <w:r>
-        <w:rPr>
-          <w:lang w:val="en-GB"/>
-        </w:rPr>
-        <w:t>equations</w:t>
-      </w:r>
-      <w:r>
-        <w:rPr>
-          <w:lang w:val="en-GB"/>
-        </w:rPr>
-        <w:t xml:space="preserve"> is based on literature</w:t>
-      </w:r>
-      <w:r>
-        <w:rPr>
-          <w:vertAlign w:val="superscript"/>
-          <w:lang w:val="en-GB"/>
-        </w:rPr>
-        <w:t>2.2</w:t>
-      </w:r>
-      <w:r>
-        <w:rPr>
-          <w:lang w:val="en-GB"/>
-        </w:rPr>
-        <w:t xml:space="preserve"> (Gotelli, N. J. 2008).</w:t>
-      </w:r>
-      <w:r>
-        <w:rPr>
-          <w:lang w:val="en-GB"/>
-        </w:rPr>
-        <w:t xml:space="preserve"> Transforming grass amount into actual weight so</w:t>
-      </w:r>
-      <w:r>
-        <w:rPr>
-          <w:lang w:val="en-GB"/>
-        </w:rPr>
-        <w:t xml:space="preserve"> a</w:t>
-      </w:r>
-      <w:r>
-        <w:rPr>
-          <w:lang w:val="en-GB"/>
-        </w:rPr>
-        <w:t xml:space="preserve"> </w:t>
-      </w:r>
-      <w:r>
-        <w:rPr>
-          <w:noProof/>
-          <w:lang w:val="en-GB"/>
-        </w:rPr>
-        <w:t>comparison</w:t>
-      </w:r>
-      <w:r>
-        <w:rPr>
-          <w:lang w:val="en-GB"/>
-        </w:rPr>
-        <w:t xml:space="preserve"> can be made to the amount of food the herbivores and geese are eating. </w:t>
-      </w:r>
-    </w:p>
-    <w:p>
-      <w:pPr>
-        <w:pStyle w:val="ListParagraph"/>
-        <w:ind w:left="284"/>
-        <w:rPr>
-          <w:lang w:val="en-GB"/>
-        </w:rPr>
-      </w:pPr>
     </w:p>
     <w:p>
       <w:pPr>
@@ -3798,6 +3748,338 @@
           <w:lang w:val="en-GB"/>
         </w:rPr>
       </w:pPr>
+      <w:commentRangeStart w:id="14"/>
+      <w:r>
+        <w:rPr>
+          <w:lang w:val="en-GB"/>
+        </w:rPr>
+        <w:t xml:space="preserve">The process of development has several phases that are being implemented to get a final result. One of the </w:t>
+      </w:r>
+      <w:r>
+        <w:rPr>
+          <w:lang w:val="en-GB"/>
+        </w:rPr>
+        <w:t>phases, which kick off this research,</w:t>
+      </w:r>
+      <w:r>
+        <w:rPr>
+          <w:lang w:val="en-GB"/>
+        </w:rPr>
+        <w:t xml:space="preserve"> </w:t>
+      </w:r>
+      <w:r>
+        <w:rPr>
+          <w:lang w:val="en-GB"/>
+        </w:rPr>
+        <w:t>are</w:t>
+      </w:r>
+      <w:r>
+        <w:rPr>
+          <w:lang w:val="en-GB"/>
+        </w:rPr>
+        <w:t xml:space="preserve"> based on data collection</w:t>
+      </w:r>
+      <w:r>
+        <w:rPr>
+          <w:lang w:val="en-GB"/>
+        </w:rPr>
+        <w:t xml:space="preserve">. This is the point at which </w:t>
+      </w:r>
+      <w:r>
+        <w:rPr>
+          <w:lang w:val="en-GB"/>
+        </w:rPr>
+        <w:t xml:space="preserve">all the information necessary to proceed with any of the further steps, is going to be gathered. The second phase of the research then fill focus on the development of the mathematical models, which are </w:t>
+      </w:r>
+      <w:r>
+        <w:rPr>
+          <w:lang w:val="en-GB"/>
+        </w:rPr>
+        <w:t xml:space="preserve">the key aspects that </w:t>
+      </w:r>
+      <w:r>
+        <w:rPr>
+          <w:lang w:val="en-GB"/>
+        </w:rPr>
+        <w:t>bring out the outcome wanted</w:t>
+      </w:r>
+      <w:r>
+        <w:rPr>
+          <w:lang w:val="en-GB"/>
+        </w:rPr>
+        <w:t xml:space="preserve"> for this research paper.</w:t>
+      </w:r>
+      <w:r>
+        <w:rPr>
+          <w:lang w:val="en-GB"/>
+        </w:rPr>
+        <w:t xml:space="preserve"> </w:t>
+      </w:r>
+      <w:r>
+        <w:rPr>
+          <w:lang w:val="en-GB"/>
+        </w:rPr>
+        <w:t xml:space="preserve">In the third phase multiple </w:t>
+      </w:r>
+      <w:r>
+        <w:rPr>
+          <w:lang w:val="en-GB"/>
+        </w:rPr>
+        <w:t>developments</w:t>
+      </w:r>
+      <w:r>
+        <w:rPr>
+          <w:lang w:val="en-GB"/>
+        </w:rPr>
+        <w:t xml:space="preserve"> are in view</w:t>
+      </w:r>
+      <w:r>
+        <w:rPr>
+          <w:lang w:val="en-GB"/>
+        </w:rPr>
+        <w:t>, those are the development of the software, which includes both the frontend work as well as the backend work.</w:t>
+      </w:r>
+      <w:r>
+        <w:rPr>
+          <w:lang w:val="en-GB"/>
+        </w:rPr>
+        <w:t xml:space="preserve"> The last phase of the development incorporates the connection</w:t>
+      </w:r>
+      <w:r>
+        <w:rPr>
+          <w:lang w:val="en-GB"/>
+        </w:rPr>
+        <w:t>,</w:t>
+      </w:r>
+      <w:r>
+        <w:rPr>
+          <w:lang w:val="en-GB"/>
+        </w:rPr>
+        <w:t xml:space="preserve"> that will be established</w:t>
+      </w:r>
+      <w:r>
+        <w:rPr>
+          <w:lang w:val="en-GB"/>
+        </w:rPr>
+        <w:t>,</w:t>
+      </w:r>
+      <w:r>
+        <w:rPr>
+          <w:lang w:val="en-GB"/>
+        </w:rPr>
+        <w:t xml:space="preserve"> between the </w:t>
+      </w:r>
+      <w:r>
+        <w:rPr>
+          <w:lang w:val="en-GB"/>
+        </w:rPr>
+        <w:t>softwar</w:t>
+      </w:r>
+      <w:r>
+        <w:rPr>
+          <w:lang w:val="en-GB"/>
+        </w:rPr>
+        <w:t xml:space="preserve"> </w:t>
+      </w:r>
+      <w:r>
+        <w:rPr>
+          <w:lang w:val="en-GB"/>
+        </w:rPr>
+        <w:t>of th</w:t>
+      </w:r>
+    </w:p>
+    <w:commentRangeEnd w:id="14"/>
+    <w:p>
+      <w:pPr>
+        <w:pStyle w:val="ListParagraph"/>
+        <w:ind w:left="284"/>
+        <w:jc w:val="both"/>
+        <w:rPr>
+          <w:lang w:val="en-GB"/>
+        </w:rPr>
+      </w:pPr>
+      <w:r>
+        <w:rPr>
+          <w:rStyle w:val="CommentReference"/>
+          <w:lang w:val="en-GB"/>
+        </w:rPr>
+        <w:commentReference w:id="14"/>
+      </w:r>
+    </w:p>
+    <w:p>
+      <w:pPr>
+        <w:pStyle w:val="ListParagraph"/>
+        <w:ind w:left="284"/>
+        <w:jc w:val="both"/>
+        <w:rPr>
+          <w:lang w:val="en-GB"/>
+        </w:rPr>
+      </w:pPr>
+      <w:r>
+        <w:rPr>
+          <w:lang w:val="en-GB"/>
+        </w:rPr>
+        <w:t xml:space="preserve">The </w:t>
+      </w:r>
+      <w:r>
+        <w:rPr>
+          <w:b/>
+          <w:bCs/>
+          <w:lang w:val="en-GB"/>
+        </w:rPr>
+        <w:t xml:space="preserve">Data collection </w:t>
+      </w:r>
+      <w:r>
+        <w:rPr>
+          <w:lang w:val="en-GB"/>
+        </w:rPr>
+        <w:t>is based on the information found on the Website of Oostvaardersplassen</w:t>
+      </w:r>
+      <w:r>
+        <w:rPr>
+          <w:vertAlign w:val="superscript"/>
+          <w:lang w:val="en-GB"/>
+        </w:rPr>
+        <w:t>1.1</w:t>
+      </w:r>
+      <w:r>
+        <w:rPr>
+          <w:lang w:val="en-GB"/>
+        </w:rPr>
+        <w:t xml:space="preserve"> (Startpagina Staatsbosbeheer. Het zit in onze natuur. n.d.)</w:t>
+      </w:r>
+      <w:r>
+        <w:rPr>
+          <w:lang w:val="en-GB"/>
+        </w:rPr>
+        <w:t>, which is related to the numbers of herbivores and geese during different seasons, the amount of grass they eat,</w:t>
+      </w:r>
+      <w:r>
+        <w:rPr>
+          <w:lang w:val="en-GB"/>
+        </w:rPr>
+        <w:t xml:space="preserve"> birth rate,</w:t>
+      </w:r>
+      <w:r>
+        <w:rPr>
+          <w:lang w:val="en-GB"/>
+        </w:rPr>
+        <w:t xml:space="preserve"> death rate and any other related data.  </w:t>
+      </w:r>
+    </w:p>
+    <w:p>
+      <w:pPr>
+        <w:pStyle w:val="ListParagraph"/>
+        <w:ind w:left="284"/>
+        <w:rPr>
+          <w:lang w:val="en-GB"/>
+        </w:rPr>
+      </w:pPr>
+    </w:p>
+    <w:p>
+      <w:pPr>
+        <w:pStyle w:val="ListParagraph"/>
+        <w:ind w:left="284"/>
+        <w:jc w:val="both"/>
+        <w:rPr>
+          <w:lang w:val="en-GB"/>
+        </w:rPr>
+      </w:pPr>
+      <w:r>
+        <w:rPr>
+          <w:lang w:val="en-GB"/>
+        </w:rPr>
+        <w:t xml:space="preserve">The </w:t>
+      </w:r>
+      <w:r>
+        <w:rPr>
+          <w:b/>
+          <w:bCs/>
+          <w:lang w:val="en-GB"/>
+        </w:rPr>
+        <w:t>Equation research</w:t>
+      </w:r>
+      <w:r>
+        <w:rPr>
+          <w:lang w:val="en-GB"/>
+        </w:rPr>
+        <w:t xml:space="preserve"> is mostly focused on the equations of the grass growth. The research conducted to find </w:t>
+      </w:r>
+      <w:r>
+        <w:rPr>
+          <w:lang w:val="en-GB"/>
+        </w:rPr>
+        <w:t>equations</w:t>
+      </w:r>
+      <w:r>
+        <w:rPr>
+          <w:lang w:val="en-GB"/>
+        </w:rPr>
+        <w:t xml:space="preserve"> is based on literature</w:t>
+      </w:r>
+      <w:r>
+        <w:rPr>
+          <w:vertAlign w:val="superscript"/>
+          <w:lang w:val="en-GB"/>
+        </w:rPr>
+        <w:t>2.2</w:t>
+      </w:r>
+      <w:r>
+        <w:rPr>
+          <w:lang w:val="en-GB"/>
+        </w:rPr>
+        <w:t xml:space="preserve"> (Gotelli, N. J. 2008).</w:t>
+      </w:r>
+      <w:r>
+        <w:rPr>
+          <w:lang w:val="en-GB"/>
+        </w:rPr>
+        <w:t xml:space="preserve"> Transforming grass amount into actual weight so</w:t>
+      </w:r>
+      <w:r>
+        <w:rPr>
+          <w:lang w:val="en-GB"/>
+        </w:rPr>
+        <w:t xml:space="preserve"> a</w:t>
+      </w:r>
+      <w:r>
+        <w:rPr>
+          <w:lang w:val="en-GB"/>
+        </w:rPr>
+        <w:t xml:space="preserve"> </w:t>
+      </w:r>
+      <w:r>
+        <w:rPr>
+          <w:noProof/>
+          <w:lang w:val="en-GB"/>
+        </w:rPr>
+        <w:t>comparison</w:t>
+      </w:r>
+      <w:r>
+        <w:rPr>
+          <w:lang w:val="en-GB"/>
+        </w:rPr>
+        <w:t xml:space="preserve"> can be made to the amount of food the herbivores and geese are eating. </w:t>
+      </w:r>
+    </w:p>
+    <w:p>
+      <w:pPr>
+        <w:pStyle w:val="ListParagraph"/>
+        <w:ind w:left="284"/>
+        <w:rPr>
+          <w:lang w:val="en-GB"/>
+        </w:rPr>
+      </w:pPr>
+    </w:p>
+    <w:p>
+      <w:pPr>
+        <w:pStyle w:val="ListParagraph"/>
+        <w:ind w:left="284"/>
+        <w:jc w:val="both"/>
+        <w:rPr>
+          <w:lang w:val="en-GB"/>
+        </w:rPr>
+      </w:pPr>
       <w:r>
         <w:rPr>
           <w:lang w:val="en-GB"/>
@@ -3857,14 +4139,7 @@
         <w:rPr>
           <w:lang w:val="en-GB"/>
         </w:rPr>
-        <w:t xml:space="preserve">ing the </w:t>
-      </w:r>
-      <w:r>
-        <w:rPr>
-          <w:lang w:val="en-GB"/>
-        </w:rPr>
-        <w:lastRenderedPageBreak/>
-        <w:t>engine and the whole data</w:t>
+        <w:t>ing the engine and the whole data</w:t>
       </w:r>
       <w:r>
         <w:rPr>
@@ -4993,7 +5268,6 @@
           <w:rFonts w:cstheme="minorHAnsi"/>
           <w:lang w:val="en-GB"/>
         </w:rPr>
-        <w:lastRenderedPageBreak/>
         <w:t xml:space="preserve">As well an excel sheet was provided, with the population numbers and total births/deaths for each of the </w:t>
       </w:r>
       <w:r>
@@ -5729,7 +6003,6 @@
           <w:rFonts w:cstheme="minorHAnsi"/>
           <w:lang w:val="en-GB"/>
         </w:rPr>
-        <w:lastRenderedPageBreak/>
         <w:t xml:space="preserve">The grass at </w:t>
       </w:r>
       <w:r>
@@ -5856,7 +6129,7 @@
         <w:t xml:space="preserve">All this is relying on formulae and graphs not shown here. Get them out of the appendices and show them in the results sections. Explain how they have been derived or found where applicable. A good structure is having a chapter on methodology, and after that, a chapter with results for each subquestion. </w:t>
       </w:r>
     </w:p>
-    <w:bookmarkEnd w:id="8"/>
+    <w:bookmarkEnd w:id="11"/>
     <w:p>
       <w:pPr>
         <w:ind w:left="284" w:firstLine="436"/>
@@ -6132,7 +6405,6 @@
         <w:rPr>
           <w:lang w:val="en-GB"/>
         </w:rPr>
-        <w:lastRenderedPageBreak/>
         <w:t xml:space="preserve">Inside the </w:t>
       </w:r>
       <w:r>
@@ -6825,7 +7097,6 @@
           <w:i/>
           <w:lang w:val="en-GB"/>
         </w:rPr>
-        <w:lastRenderedPageBreak/>
         <w:t>method</w:t>
       </w:r>
       <w:r>
@@ -7520,16 +7791,16 @@
           <w:lang w:val="en-GB"/>
         </w:rPr>
       </w:pPr>
-      <w:bookmarkStart w:id="9" w:name="_Toc471584152"/>
-      <w:bookmarkStart w:id="10" w:name="_Toc471726919"/>
+      <w:bookmarkStart w:id="15" w:name="_Toc471584152"/>
+      <w:bookmarkStart w:id="16" w:name="_Toc471726919"/>
       <w:r>
         <w:rPr>
           <w:lang w:val="en-GB"/>
         </w:rPr>
         <w:t>Results</w:t>
       </w:r>
-      <w:bookmarkEnd w:id="9"/>
-      <w:bookmarkEnd w:id="10"/>
+      <w:bookmarkEnd w:id="15"/>
+      <w:bookmarkEnd w:id="16"/>
     </w:p>
     <w:p>
       <w:pPr>
@@ -7693,7 +7964,6 @@
         <w:rPr>
           <w:lang w:val="en-GB"/>
         </w:rPr>
-        <w:lastRenderedPageBreak/>
         <w:t>From the source</w:t>
       </w:r>
       <w:r>
@@ -8484,16 +8754,16 @@
           <w:lang w:val="en-GB"/>
         </w:rPr>
       </w:pPr>
-      <w:bookmarkStart w:id="11" w:name="_Toc471584153"/>
-      <w:bookmarkStart w:id="12" w:name="_Toc471726920"/>
+      <w:bookmarkStart w:id="17" w:name="_Toc471584153"/>
+      <w:bookmarkStart w:id="18" w:name="_Toc471726920"/>
       <w:r>
         <w:rPr>
           <w:lang w:val="en-GB"/>
         </w:rPr>
         <w:t>Conclusion</w:t>
       </w:r>
-      <w:bookmarkEnd w:id="11"/>
-      <w:bookmarkEnd w:id="12"/>
+      <w:bookmarkEnd w:id="17"/>
+      <w:bookmarkEnd w:id="18"/>
     </w:p>
     <w:p>
       <w:pPr>
@@ -8982,16 +9252,16 @@
           <w:lang w:val="en-GB"/>
         </w:rPr>
       </w:pPr>
-      <w:bookmarkStart w:id="13" w:name="_Toc471584154"/>
-      <w:bookmarkStart w:id="14" w:name="_Toc471726921"/>
+      <w:bookmarkStart w:id="19" w:name="_Toc471584154"/>
+      <w:bookmarkStart w:id="20" w:name="_Toc471726921"/>
       <w:r>
         <w:rPr>
           <w:lang w:val="en-GB"/>
         </w:rPr>
         <w:t>Recommendations</w:t>
       </w:r>
-      <w:bookmarkEnd w:id="13"/>
-      <w:bookmarkEnd w:id="14"/>
+      <w:bookmarkEnd w:id="19"/>
+      <w:bookmarkEnd w:id="20"/>
     </w:p>
     <w:p>
       <w:pPr>
@@ -9279,23 +9549,6 @@
           <w:lang w:val="en-GB"/>
         </w:rPr>
         <w:t xml:space="preserve"> they share the most surface for food with them cows.</w:t>
-      </w:r>
-    </w:p>
-    <w:p>
-      <w:pPr>
-        <w:rPr>
-          <w:rFonts w:asciiTheme="majorHAnsi" w:eastAsiaTheme="majorEastAsia" w:hAnsiTheme="majorHAnsi" w:cstheme="majorBidi"/>
-          <w:color w:val="2E74B5" w:themeColor="accent1" w:themeShade="BF"/>
-          <w:sz w:val="32"/>
-          <w:szCs w:val="32"/>
-          <w:lang w:val="en-GB"/>
-        </w:rPr>
-      </w:pPr>
-      <w:r>
-        <w:rPr>
-          <w:lang w:val="en-GB"/>
-        </w:rPr>
-        <w:br w:type="page"/>
       </w:r>
     </w:p>
     <w:p>
@@ -9309,15 +9562,14 @@
           <w:lang w:val="en-GB"/>
         </w:rPr>
       </w:pPr>
-      <w:bookmarkStart w:id="15" w:name="_Toc471726922"/>
-      <w:r>
-        <w:rPr>
-          <w:lang w:val="en-GB"/>
-        </w:rPr>
-        <w:lastRenderedPageBreak/>
+      <w:bookmarkStart w:id="21" w:name="_Toc471726922"/>
+      <w:r>
+        <w:rPr>
+          <w:lang w:val="en-GB"/>
+        </w:rPr>
         <w:t>Bibliographies</w:t>
       </w:r>
-      <w:bookmarkEnd w:id="15"/>
+      <w:bookmarkEnd w:id="21"/>
     </w:p>
     <w:p>
       <w:pPr>
@@ -9338,7 +9590,7 @@
         </w:rPr>
         <w:t xml:space="preserve">(n.d.). Retrieved November 23, 2016, from </w:t>
       </w:r>
-      <w:hyperlink r:id="rId11" w:history="1">
+      <w:hyperlink r:id="rId13" w:history="1">
         <w:r>
           <w:rPr>
             <w:rStyle w:val="Hyperlink"/>
@@ -9389,7 +9641,7 @@
         </w:rPr>
         <w:t xml:space="preserve">Intake requirements. (n.d.). Retrieved January 06, 2017, from </w:t>
       </w:r>
-      <w:hyperlink r:id="rId12" w:history="1">
+      <w:hyperlink r:id="rId14" w:history="1">
         <w:r>
           <w:rPr>
             <w:rStyle w:val="Hyperlink"/>
@@ -9463,7 +9715,7 @@
         </w:rPr>
         <w:t xml:space="preserve">SARAH, R. N. (2016). Nutritional requirements of horses - management and nutrition - veterinary manual. Retrieved January 6, 2017, from </w:t>
       </w:r>
-      <w:hyperlink r:id="rId13" w:history="1">
+      <w:hyperlink r:id="rId15" w:history="1">
         <w:r>
           <w:rPr>
             <w:rStyle w:val="Hyperlink"/>
@@ -9495,7 +9747,7 @@
         </w:rPr>
         <w:t xml:space="preserve">. (2017). How much grass does a cow eat each day? Retrieved January 6, 2017, from </w:t>
       </w:r>
-      <w:hyperlink r:id="rId14" w:history="1">
+      <w:hyperlink r:id="rId16" w:history="1">
         <w:r>
           <w:rPr>
             <w:rStyle w:val="Hyperlink"/>
@@ -9523,7 +9775,7 @@
         </w:rPr>
         <w:t xml:space="preserve">E . Joyner, D., N. Jacobson, B., &amp; D. ARTHUR, R. Retrieved January 1, 2017, from Nutritional characteristics of grains fed to Canada Geese, </w:t>
       </w:r>
-      <w:hyperlink r:id="rId15" w:history="1">
+      <w:hyperlink r:id="rId17" w:history="1">
         <w:r>
           <w:rPr>
             <w:rStyle w:val="Hyperlink"/>
@@ -9581,7 +9833,7 @@
         </w:rPr>
         <w:t xml:space="preserve">(961), 332-340. Retrieved from </w:t>
       </w:r>
-      <w:hyperlink r:id="rId16" w:history="1">
+      <w:hyperlink r:id="rId18" w:history="1">
         <w:r>
           <w:rPr>
             <w:rStyle w:val="Hyperlink"/>
@@ -9603,7 +9855,7 @@
         </w:rPr>
         <w:t xml:space="preserve">Co, F. G. Sod installation | Fulton, Arkansas | Fulton grass Co. Retrieved January 8, 2017, from </w:t>
       </w:r>
-      <w:hyperlink r:id="rId17" w:history="1">
+      <w:hyperlink r:id="rId19" w:history="1">
         <w:r>
           <w:rPr>
             <w:rStyle w:val="Hyperlink"/>
@@ -9637,7 +9889,7 @@
         </w:rPr>
         <w:br/>
       </w:r>
-      <w:hyperlink r:id="rId18" w:history="1">
+      <w:hyperlink r:id="rId20" w:history="1">
         <w:r>
           <w:rPr>
             <w:rStyle w:val="Hyperlink"/>
@@ -9677,15 +9929,14 @@
           <w:lang w:val="en-GB"/>
         </w:rPr>
       </w:pPr>
-      <w:bookmarkStart w:id="16" w:name="_Toc471726923"/>
-      <w:r>
-        <w:rPr>
-          <w:lang w:val="en-GB"/>
-        </w:rPr>
-        <w:lastRenderedPageBreak/>
+      <w:bookmarkStart w:id="22" w:name="_Toc471726923"/>
+      <w:r>
+        <w:rPr>
+          <w:lang w:val="en-GB"/>
+        </w:rPr>
         <w:t>Appendices</w:t>
       </w:r>
-      <w:bookmarkEnd w:id="16"/>
+      <w:bookmarkEnd w:id="22"/>
     </w:p>
     <w:p>
       <w:pPr>
@@ -9701,7 +9952,7 @@
           <w:lang w:val="en-GB"/>
         </w:rPr>
       </w:pPr>
-      <w:bookmarkStart w:id="17" w:name="_Toc471726924"/>
+      <w:bookmarkStart w:id="23" w:name="_Toc471726924"/>
       <w:r>
         <w:rPr>
           <w:lang w:val="en-GB"/>
@@ -9714,7 +9965,7 @@
         </w:rPr>
         <w:t>Calculations</w:t>
       </w:r>
-      <w:bookmarkEnd w:id="17"/>
+      <w:bookmarkEnd w:id="23"/>
     </w:p>
     <w:p>
       <w:pPr>
@@ -11285,12 +11536,11 @@
         </w:rPr>
         <w:br w:type="page"/>
       </w:r>
-      <w:bookmarkStart w:id="18" w:name="_Toc471726925"/>
-      <w:r>
-        <w:rPr>
-          <w:lang w:val="en-GB"/>
-        </w:rPr>
-        <w:lastRenderedPageBreak/>
+      <w:bookmarkStart w:id="24" w:name="_Toc471726925"/>
+      <w:r>
+        <w:rPr>
+          <w:lang w:val="en-GB"/>
+        </w:rPr>
         <w:t xml:space="preserve">8.2 </w:t>
       </w:r>
       <w:r>
@@ -11299,7 +11549,7 @@
         </w:rPr>
         <w:t>Dietary distribution in percentages.</w:t>
       </w:r>
-      <w:bookmarkEnd w:id="18"/>
+      <w:bookmarkEnd w:id="24"/>
     </w:p>
     <w:p>
       <w:pPr>
@@ -11933,7 +12183,7 @@
         </w:rPr>
         <w:t xml:space="preserve"> Oregon during summer-winter 1980-1981 </w:t>
       </w:r>
-      <w:hyperlink r:id="rId19" w:history="1">
+      <w:hyperlink r:id="rId21" w:history="1">
         <w:r>
           <w:rPr>
             <w:rStyle w:val="Hyperlink"/>
@@ -11973,7 +12223,7 @@
         </w:rPr>
         <w:t xml:space="preserve"> of red deer diets in the Less Xingan Mountains, northeastern China during summer-winter 1991-1992. </w:t>
       </w:r>
-      <w:hyperlink r:id="rId20" w:history="1">
+      <w:hyperlink r:id="rId22" w:history="1">
         <w:r>
           <w:rPr>
             <w:rStyle w:val="Hyperlink"/>
@@ -12005,7 +12255,7 @@
         </w:rPr>
         <w:t xml:space="preserve">3. General diet composition (% of total number of bites) of konik and donkeys in two Belgian coastal dune nature reserves during summer-winter 1999-2000 </w:t>
       </w:r>
-      <w:hyperlink r:id="rId21" w:history="1">
+      <w:hyperlink r:id="rId23" w:history="1">
         <w:r>
           <w:rPr>
             <w:rStyle w:val="Hyperlink"/>
@@ -12028,10 +12278,9 @@
           <w:sz w:val="20"/>
           <w:lang w:val="en-GB"/>
         </w:rPr>
-        <w:lastRenderedPageBreak/>
         <w:t xml:space="preserve">4. The food habits of Greylag and Barheaded Geese in the Keoladeo National Park, India during winter 1985-1986. </w:t>
       </w:r>
-      <w:hyperlink r:id="rId22" w:history="1">
+      <w:hyperlink r:id="rId24" w:history="1">
         <w:r>
           <w:rPr>
             <w:rStyle w:val="Hyperlink"/>
@@ -12049,7 +12298,7 @@
           <w:lang w:val="en-GB"/>
         </w:rPr>
       </w:pPr>
-      <w:bookmarkStart w:id="19" w:name="_Toc471726926"/>
+      <w:bookmarkStart w:id="25" w:name="_Toc471726926"/>
       <w:r>
         <w:rPr>
           <w:lang w:val="en-GB"/>
@@ -12062,7 +12311,7 @@
         </w:rPr>
         <w:t>Competition Coefficient Calculations</w:t>
       </w:r>
-      <w:bookmarkEnd w:id="19"/>
+      <w:bookmarkEnd w:id="25"/>
     </w:p>
     <w:p>
       <w:pPr>
@@ -16561,12 +16810,11 @@
           <w:lang w:val="en-GB"/>
         </w:rPr>
       </w:pPr>
-      <w:bookmarkStart w:id="20" w:name="_Toc471726927"/>
-      <w:r>
-        <w:rPr>
-          <w:lang w:val="en-GB"/>
-        </w:rPr>
-        <w:lastRenderedPageBreak/>
+      <w:bookmarkStart w:id="26" w:name="_Toc471726927"/>
+      <w:r>
+        <w:rPr>
+          <w:lang w:val="en-GB"/>
+        </w:rPr>
         <w:t xml:space="preserve">8.4 </w:t>
       </w:r>
       <w:r>
@@ -16575,7 +16823,7 @@
         </w:rPr>
         <w:t>Assumptions</w:t>
       </w:r>
-      <w:bookmarkEnd w:id="20"/>
+      <w:bookmarkEnd w:id="26"/>
     </w:p>
     <w:p>
       <w:pPr>
@@ -17293,12 +17541,11 @@
           <w:lang w:val="en-GB"/>
         </w:rPr>
       </w:pPr>
-      <w:bookmarkStart w:id="21" w:name="_Toc471726928"/>
-      <w:r>
-        <w:rPr>
-          <w:lang w:val="en-GB"/>
-        </w:rPr>
-        <w:lastRenderedPageBreak/>
+      <w:bookmarkStart w:id="27" w:name="_Toc471726928"/>
+      <w:r>
+        <w:rPr>
+          <w:lang w:val="en-GB"/>
+        </w:rPr>
         <w:t xml:space="preserve">8.5 </w:t>
       </w:r>
       <w:r>
@@ -17307,7 +17554,7 @@
         </w:rPr>
         <w:t>UML Diagrams</w:t>
       </w:r>
-      <w:bookmarkEnd w:id="21"/>
+      <w:bookmarkEnd w:id="27"/>
     </w:p>
     <w:p>
       <w:pPr>
@@ -17360,7 +17607,7 @@
                     <pic:cNvPicPr/>
                   </pic:nvPicPr>
                   <pic:blipFill>
-                    <a:blip r:embed="rId23">
+                    <a:blip r:embed="rId25">
                       <a:extLst>
                         <a:ext uri="{28A0092B-C50C-407E-A947-70E740481C1C}">
                           <a14:useLocalDpi xmlns:a14="http://schemas.microsoft.com/office/drawing/2010/main" val="0"/>
@@ -17468,7 +17715,7 @@
                     <pic:cNvPicPr/>
                   </pic:nvPicPr>
                   <pic:blipFill>
-                    <a:blip r:embed="rId24">
+                    <a:blip r:embed="rId26">
                       <a:extLst>
                         <a:ext uri="{28A0092B-C50C-407E-A947-70E740481C1C}">
                           <a14:useLocalDpi xmlns:a14="http://schemas.microsoft.com/office/drawing/2010/main" val="0"/>
@@ -17545,7 +17792,6 @@
           <w:noProof/>
           <w:lang w:eastAsia="en-CA"/>
         </w:rPr>
-        <w:lastRenderedPageBreak/>
         <w:drawing>
           <wp:anchor distT="0" distB="0" distL="114300" distR="114300" simplePos="0" relativeHeight="251665408" behindDoc="1" locked="0" layoutInCell="1" allowOverlap="1" wp14:anchorId="5BB533BF" wp14:editId="0FC1B7ED">
             <wp:simplePos x="0" y="0"/>
@@ -17578,7 +17824,7 @@
                     <pic:cNvPicPr/>
                   </pic:nvPicPr>
                   <pic:blipFill>
-                    <a:blip r:embed="rId25">
+                    <a:blip r:embed="rId27">
                       <a:extLst>
                         <a:ext uri="{28A0092B-C50C-407E-A947-70E740481C1C}">
                           <a14:useLocalDpi xmlns:a14="http://schemas.microsoft.com/office/drawing/2010/main" val="0"/>
@@ -17628,7 +17874,7 @@
       </w:r>
     </w:p>
     <w:sectPr>
-      <w:footerReference w:type="default" r:id="rId26"/>
+      <w:footerReference w:type="default" r:id="rId28"/>
       <w:pgSz w:w="11906" w:h="16838" w:code="9"/>
       <w:pgMar w:top="1440" w:right="1440" w:bottom="1440" w:left="1440" w:header="708" w:footer="708" w:gutter="0"/>
       <w:pgNumType w:start="0"/>
@@ -17638,6 +17884,151 @@
     </w:sectPr>
   </w:body>
 </w:document>
+</file>
+
+<file path=word/comments.xml><?xml version="1.0" encoding="utf-8"?>
+<w:comments xmlns:wpc="http://schemas.microsoft.com/office/word/2010/wordprocessingCanvas" xmlns:mc="http://schemas.openxmlformats.org/markup-compatibility/2006" xmlns:o="urn:schemas-microsoft-com:office:office" xmlns:r="http://schemas.openxmlformats.org/officeDocument/2006/relationships" xmlns:m="http://schemas.openxmlformats.org/officeDocument/2006/math" xmlns:v="urn:schemas-microsoft-com:vml" xmlns:wp14="http://schemas.microsoft.com/office/word/2010/wordprocessingDrawing" xmlns:wp="http://schemas.openxmlformats.org/drawingml/2006/wordprocessingDrawing" xmlns:w10="urn:schemas-microsoft-com:office:word" xmlns:w="http://schemas.openxmlformats.org/wordprocessingml/2006/main" xmlns:w14="http://schemas.microsoft.com/office/word/2010/wordml" xmlns:w15="http://schemas.microsoft.com/office/word/2012/wordml" xmlns:wpg="http://schemas.microsoft.com/office/word/2010/wordprocessingGroup" xmlns:wpi="http://schemas.microsoft.com/office/word/2010/wordprocessingInk" xmlns:wne="http://schemas.microsoft.com/office/word/2006/wordml" xmlns:wps="http://schemas.microsoft.com/office/word/2010/wordprocessingShape" mc:Ignorable="w14 w15 wp14">
+  <w:comment w:id="3" w:author="Hogeschool Inholland" w:date="2017-01-13T18:09:00Z" w:initials="HI">
+    <w:p>
+      <w:pPr>
+        <w:pStyle w:val="CommentText"/>
+      </w:pPr>
+      <w:r>
+        <w:rPr>
+          <w:rStyle w:val="CommentReference"/>
+        </w:rPr>
+        <w:annotationRef/>
+      </w:r>
+      <w:r>
+        <w:rPr>
+          <w:rStyle w:val="CommentReference"/>
+        </w:rPr>
+        <w:annotationRef/>
+      </w:r>
+      <w:r>
+        <w:t>Changed a bit</w:t>
+      </w:r>
+    </w:p>
+    <w:p>
+      <w:pPr>
+        <w:pStyle w:val="CommentText"/>
+      </w:pPr>
+      <w:r>
+        <w:t>I can’t do this sorry</w:t>
+      </w:r>
+    </w:p>
+    <w:p>
+      <w:pPr>
+        <w:pStyle w:val="CommentText"/>
+      </w:pPr>
+      <w:r>
+        <w:t>Can someone translate this to simple eng</w:t>
+      </w:r>
+    </w:p>
+  </w:comment>
+  <w:comment w:id="6" w:author="Hogeschool Inholland" w:date="2017-01-13T18:08:00Z" w:initials="HI">
+    <w:p>
+      <w:pPr>
+        <w:pStyle w:val="CommentText"/>
+      </w:pPr>
+      <w:r>
+        <w:rPr>
+          <w:rStyle w:val="CommentReference"/>
+        </w:rPr>
+        <w:annotationRef/>
+      </w:r>
+      <w:r>
+        <w:rPr>
+          <w:rStyle w:val="CommentReference"/>
+        </w:rPr>
+        <w:annotationRef/>
+      </w:r>
+      <w:r>
+        <w:t>changed</w:t>
+      </w:r>
+    </w:p>
+    <w:p>
+      <w:pPr>
+        <w:pStyle w:val="CommentText"/>
+      </w:pPr>
+    </w:p>
+  </w:comment>
+  <w:comment w:id="7" w:author="Hogeschool Inholland" w:date="2017-01-13T18:08:00Z" w:initials="HI">
+    <w:p>
+      <w:pPr>
+        <w:pStyle w:val="CommentText"/>
+      </w:pPr>
+      <w:r>
+        <w:rPr>
+          <w:rStyle w:val="CommentReference"/>
+        </w:rPr>
+        <w:annotationRef/>
+      </w:r>
+      <w:r>
+        <w:t>changed</w:t>
+      </w:r>
+    </w:p>
+  </w:comment>
+  <w:comment w:id="12" w:author="Hogeschool Inholland" w:date="2017-01-13T18:08:00Z" w:initials="HI">
+    <w:p>
+      <w:pPr>
+        <w:pStyle w:val="CommentText"/>
+      </w:pPr>
+      <w:r>
+        <w:rPr>
+          <w:rStyle w:val="CommentReference"/>
+        </w:rPr>
+        <w:annotationRef/>
+      </w:r>
+      <w:r>
+        <w:t>added</w:t>
+      </w:r>
+    </w:p>
+  </w:comment>
+  <w:comment w:id="13" w:author="Hogeschool Inholland" w:date="2017-01-13T18:11:00Z" w:initials="HI">
+    <w:p>
+      <w:pPr>
+        <w:pStyle w:val="CommentText"/>
+      </w:pPr>
+      <w:r>
+        <w:rPr>
+          <w:rStyle w:val="CommentReference"/>
+        </w:rPr>
+        <w:annotationRef/>
+      </w:r>
+      <w:r>
+        <w:t>added</w:t>
+      </w:r>
+    </w:p>
+  </w:comment>
+  <w:comment w:id="14" w:author="Hogeschool Inholland" w:date="2017-01-13T18:17:00Z" w:initials="HI">
+    <w:p>
+      <w:pPr>
+        <w:pStyle w:val="CommentText"/>
+      </w:pPr>
+      <w:r>
+        <w:rPr>
+          <w:rStyle w:val="CommentReference"/>
+        </w:rPr>
+        <w:annotationRef/>
+      </w:r>
+      <w:r>
+        <w:t>added</w:t>
+      </w:r>
+    </w:p>
+  </w:comment>
+</w:comments>
+</file>
+
+<file path=word/commentsExtended.xml><?xml version="1.0" encoding="utf-8"?>
+<w15:commentsEx xmlns:wpc="http://schemas.microsoft.com/office/word/2010/wordprocessingCanvas" xmlns:mc="http://schemas.openxmlformats.org/markup-compatibility/2006" xmlns:o="urn:schemas-microsoft-com:office:office" xmlns:r="http://schemas.openxmlformats.org/officeDocument/2006/relationships" xmlns:m="http://schemas.openxmlformats.org/officeDocument/2006/math" xmlns:v="urn:schemas-microsoft-com:vml" xmlns:wp14="http://schemas.microsoft.com/office/word/2010/wordprocessingDrawing" xmlns:wp="http://schemas.openxmlformats.org/drawingml/2006/wordprocessingDrawing" xmlns:w10="urn:schemas-microsoft-com:office:word" xmlns:w="http://schemas.openxmlformats.org/wordprocessingml/2006/main" xmlns:w14="http://schemas.microsoft.com/office/word/2010/wordml" xmlns:w15="http://schemas.microsoft.com/office/word/2012/wordml" xmlns:wpg="http://schemas.microsoft.com/office/word/2010/wordprocessingGroup" xmlns:wpi="http://schemas.microsoft.com/office/word/2010/wordprocessingInk" xmlns:wne="http://schemas.microsoft.com/office/word/2006/wordml" xmlns:wps="http://schemas.microsoft.com/office/word/2010/wordprocessingShape" mc:Ignorable="w14 w15 wp14">
+  <w15:commentEx w15:paraId="69495785" w15:done="0"/>
+  <w15:commentEx w15:paraId="03E7A3A9" w15:done="0"/>
+  <w15:commentEx w15:paraId="03DEB2E6" w15:done="0"/>
+  <w15:commentEx w15:paraId="4B3BE128" w15:done="0"/>
+  <w15:commentEx w15:paraId="78D86EBA" w15:done="0"/>
+  <w15:commentEx w15:paraId="117DDCE0" w15:done="0"/>
+</w15:commentsEx>
 </file>
 
 <file path=word/endnotes.xml><?xml version="1.0" encoding="utf-8"?>
@@ -17726,7 +18117,7 @@
                 <w:bCs/>
                 <w:noProof/>
               </w:rPr>
-              <w:t>1</w:t>
+              <w:t>18</w:t>
             </w:r>
             <w:r>
               <w:rPr>
@@ -21192,7 +21583,7 @@
 </file>
 
 <file path=customXml/itemProps2.xml><?xml version="1.0" encoding="utf-8"?>
-<ds:datastoreItem xmlns:ds="http://schemas.openxmlformats.org/officeDocument/2006/customXml" ds:itemID="{1ABB0116-49EA-405A-A864-040BC1ED5999}">
+<ds:datastoreItem xmlns:ds="http://schemas.openxmlformats.org/officeDocument/2006/customXml" ds:itemID="{8E30A498-AB3E-41FA-80AA-0F65F0D9E5D7}">
   <ds:schemaRefs>
     <ds:schemaRef ds:uri="http://schemas.openxmlformats.org/officeDocument/2006/bibliography"/>
   </ds:schemaRefs>

</xml_diff>